<commit_message>
final check before submitting
</commit_message>
<xml_diff>
--- a/report.docx
+++ b/report.docx
@@ -39,12 +39,21 @@
           <w:bCs/>
         </w:rPr>
       </w:pPr>
-      <w:r>
-        <w:rPr>
-          <w:b/>
-          <w:bCs/>
-        </w:rPr>
-        <w:t xml:space="preserve">Github: </w:t>
+      <w:proofErr w:type="spellStart"/>
+      <w:r>
+        <w:rPr>
+          <w:b/>
+          <w:bCs/>
+        </w:rPr>
+        <w:t>Github</w:t>
+      </w:r>
+      <w:proofErr w:type="spellEnd"/>
+      <w:r>
+        <w:rPr>
+          <w:b/>
+          <w:bCs/>
+        </w:rPr>
+        <w:t xml:space="preserve">: </w:t>
       </w:r>
       <w:r>
         <w:rPr>
@@ -85,7 +94,15 @@
     </w:p>
     <w:p>
       <w:r>
-        <w:t>Both for problem A and E, the Valgrind input indicates that all blocks are freed on exit as indicated here:</w:t>
+        <w:t xml:space="preserve">Both for problem A and E, the </w:t>
+      </w:r>
+      <w:proofErr w:type="spellStart"/>
+      <w:r>
+        <w:t>Valgrind</w:t>
+      </w:r>
+      <w:proofErr w:type="spellEnd"/>
+      <w:r>
+        <w:t xml:space="preserve"> input indicates that all blocks are freed on exit as indicated here:</w:t>
       </w:r>
       <w:r>
         <w:br/>
@@ -145,7 +162,15 @@
       </w:r>
       <w:r>
         <w:br/>
-        <w:t>figure (1): Valgrind output for A</w:t>
+        <w:t xml:space="preserve">figure (1): </w:t>
+      </w:r>
+      <w:proofErr w:type="spellStart"/>
+      <w:r>
+        <w:t>Valgrind</w:t>
+      </w:r>
+      <w:proofErr w:type="spellEnd"/>
+      <w:r>
+        <w:t xml:space="preserve"> output for A</w:t>
       </w:r>
     </w:p>
     <w:p>
@@ -204,7 +229,22 @@
       </w:r>
       <w:r>
         <w:br/>
-        <w:t>figure(2): Valgrind output for E</w:t>
+      </w:r>
+      <w:proofErr w:type="gramStart"/>
+      <w:r>
+        <w:t>figure(</w:t>
+      </w:r>
+      <w:proofErr w:type="gramEnd"/>
+      <w:r>
+        <w:t xml:space="preserve">2): </w:t>
+      </w:r>
+      <w:proofErr w:type="spellStart"/>
+      <w:r>
+        <w:t>Valgrind</w:t>
+      </w:r>
+      <w:proofErr w:type="spellEnd"/>
+      <w:r>
+        <w:t xml:space="preserve"> output for E</w:t>
       </w:r>
     </w:p>
     <w:p>
@@ -220,7 +260,15 @@
         </w:r>
       </w:hyperlink>
       <w:r>
-        <w:t xml:space="preserve">. For problem A, Semaphores were used over pthread conditional signaling to achieve </w:t>
+        <w:t xml:space="preserve">. For problem A, Semaphores were used over </w:t>
+      </w:r>
+      <w:proofErr w:type="spellStart"/>
+      <w:r>
+        <w:t>pthread</w:t>
+      </w:r>
+      <w:proofErr w:type="spellEnd"/>
+      <w:r>
+        <w:t xml:space="preserve"> conditional signaling to achieve </w:t>
       </w:r>
       <w:r>
         <w:t xml:space="preserve">process </w:t>
@@ -229,7 +277,15 @@
         <w:t>synchronization and</w:t>
       </w:r>
       <w:r>
-        <w:t xml:space="preserve"> avoid busy-waiting in terms of checking the size of the buffer in order to indicate whether a process should be sleeping or not to signal the use of a thread. The use of semaphores provides a simple elegant solution to the sleeping condition of a producer consumer problem of which indicates whether there are empty spots in the buffer/bucket to fill and to sleep if there aren’t for the producer, and whether there a </w:t>
+        <w:t xml:space="preserve"> avoid busy-waiting in terms of checking the size of the buffer </w:t>
+      </w:r>
+      <w:proofErr w:type="gramStart"/>
+      <w:r>
+        <w:t>in order to</w:t>
+      </w:r>
+      <w:proofErr w:type="gramEnd"/>
+      <w:r>
+        <w:t xml:space="preserve"> indicate whether a process should be sleeping or not to signal the use of a thread. The use of semaphores provides a simple elegant solution to the sleeping condition of a producer consumer problem of which indicates whether there are empty spots in the buffer/bucket to fill and to sleep if there aren’t for the producer, and whether there a </w:t>
       </w:r>
       <w:r>
         <w:t>filled slot</w:t>
@@ -426,7 +482,15 @@
         <w:t xml:space="preserve"> do</w:t>
       </w:r>
       <w:r>
-        <w:t xml:space="preserve">n’t immediately compete for resources and follow a prioritized order of producing products. After the production, the semaphore fullSlots are incremented, which indicates that the previously empty spot has been filled nonspecifically. In this scenario, the sleep has been implemented to track the time of the program </w:t>
+        <w:t xml:space="preserve">n’t immediately compete for resources and follow a prioritized order of producing products. After the production, the semaphore </w:t>
+      </w:r>
+      <w:proofErr w:type="spellStart"/>
+      <w:r>
+        <w:t>fullSlots</w:t>
+      </w:r>
+      <w:proofErr w:type="spellEnd"/>
+      <w:r>
+        <w:t xml:space="preserve"> are incremented, which indicates that the previously empty spot has been filled nonspecifically. In this scenario, the sleep has been implemented to track the time of the program </w:t>
       </w:r>
       <w:r>
         <w:t>to</w:t>
@@ -501,7 +565,57 @@
         <w:t xml:space="preserve">Conversely, the consumer method follows a very similar mode of processor for the producer albeit in reverse, </w:t>
       </w:r>
       <w:r>
-        <w:t xml:space="preserve">of which the semaphore fullSlot indicates the thread should sleep if there are no fullslots e.g resources to consume. the thread is then locked if the conditions are met where a individual consumer is able to consume a item from the buffer and increment the emptySlot semaphore to indicate that something was consumed. </w:t>
+        <w:t xml:space="preserve">of which the semaphore </w:t>
+      </w:r>
+      <w:proofErr w:type="spellStart"/>
+      <w:r>
+        <w:t>fullSlot</w:t>
+      </w:r>
+      <w:proofErr w:type="spellEnd"/>
+      <w:r>
+        <w:t xml:space="preserve"> indicates the thread should sleep if there are no </w:t>
+      </w:r>
+      <w:proofErr w:type="spellStart"/>
+      <w:r>
+        <w:t>fullslots</w:t>
+      </w:r>
+      <w:proofErr w:type="spellEnd"/>
+      <w:r>
+        <w:t xml:space="preserve"> </w:t>
+      </w:r>
+      <w:proofErr w:type="spellStart"/>
+      <w:r>
+        <w:t>e.g</w:t>
+      </w:r>
+      <w:proofErr w:type="spellEnd"/>
+      <w:r>
+        <w:t xml:space="preserve"> resources to consume. the thread is then locked if the conditions are met where </w:t>
+      </w:r>
+      <w:proofErr w:type="spellStart"/>
+      <w:proofErr w:type="gramStart"/>
+      <w:r>
+        <w:t>a</w:t>
+      </w:r>
+      <w:proofErr w:type="spellEnd"/>
+      <w:proofErr w:type="gramEnd"/>
+      <w:r>
+        <w:t xml:space="preserve"> individual consumer is able to consume </w:t>
+      </w:r>
+      <w:proofErr w:type="spellStart"/>
+      <w:r>
+        <w:t>a</w:t>
+      </w:r>
+      <w:proofErr w:type="spellEnd"/>
+      <w:r>
+        <w:t xml:space="preserve"> item from the buffer and increment the </w:t>
+      </w:r>
+      <w:proofErr w:type="spellStart"/>
+      <w:r>
+        <w:t>emptySlot</w:t>
+      </w:r>
+      <w:proofErr w:type="spellEnd"/>
+      <w:r>
+        <w:t xml:space="preserve"> semaphore to indicate that something was consumed. </w:t>
       </w:r>
     </w:p>
     <w:p/>
@@ -865,8 +979,6 @@
       </w:r>
       <w:r>
         <w:br/>
-      </w:r>
-      <w:r>
         <w:t>the agent seizes the table if it is empty and places 1 of possible 3 combinations onto the table. The combinations are represented as integers. And that selection is added to an array of a history of the past 3 table placements</w:t>
       </w:r>
     </w:p>
@@ -877,6 +989,9 @@
     </w:p>
     <w:p>
       <w:r>
+        <w:rPr>
+          <w:noProof/>
+        </w:rPr>
         <w:drawing>
           <wp:inline distT="0" distB="0" distL="0" distR="0" wp14:anchorId="50897B47" wp14:editId="3EE70284">
             <wp:extent cx="4346575" cy="795655"/>
@@ -929,16 +1044,45 @@
     </w:p>
     <w:p>
       <w:r>
-        <w:t xml:space="preserve">After the table is filled, a cond signal named fullTableCond is called indicating that the table is filled and to wait until the table is empty as </w:t>
+        <w:t xml:space="preserve">After the table is filled, a </w:t>
+      </w:r>
+      <w:proofErr w:type="spellStart"/>
+      <w:r>
+        <w:t>cond</w:t>
+      </w:r>
+      <w:proofErr w:type="spellEnd"/>
+      <w:r>
+        <w:t xml:space="preserve"> signal named </w:t>
+      </w:r>
+      <w:proofErr w:type="spellStart"/>
+      <w:r>
+        <w:t>fullTableCond</w:t>
+      </w:r>
+      <w:proofErr w:type="spellEnd"/>
+      <w:r>
+        <w:t xml:space="preserve"> is called indicating that the table is filled and to wait until the table is empty as </w:t>
       </w:r>
       <w:r>
         <w:t>indicated</w:t>
       </w:r>
       <w:r>
-        <w:t xml:space="preserve"> by the emptyTableCond</w:t>
-      </w:r>
-      <w:r>
-        <w:t>. Thus the agent thread will sleep until the conditions are called such that the table is empty.</w:t>
+        <w:t xml:space="preserve"> by the </w:t>
+      </w:r>
+      <w:proofErr w:type="spellStart"/>
+      <w:r>
+        <w:t>emptyTableCond</w:t>
+      </w:r>
+      <w:proofErr w:type="spellEnd"/>
+      <w:r>
+        <w:t xml:space="preserve">. </w:t>
+      </w:r>
+      <w:proofErr w:type="gramStart"/>
+      <w:r>
+        <w:t>Thus</w:t>
+      </w:r>
+      <w:proofErr w:type="gramEnd"/>
+      <w:r>
+        <w:t xml:space="preserve"> the agent thread will sleep until the conditions are called such that the table is empty.</w:t>
       </w:r>
     </w:p>
     <w:p>
@@ -1078,7 +1222,15 @@
     </w:p>
     <w:p>
       <w:r>
-        <w:t>To make it fair, a history of the previously smokers was collated, for every 3 rounds, each smoker will be able to smoke atleast once, thus the table generation is semi-random.</w:t>
+        <w:t xml:space="preserve">To make it fair, a history of the previously smokers was collated, for every 3 rounds, each smoker will be able to smoke </w:t>
+      </w:r>
+      <w:proofErr w:type="spellStart"/>
+      <w:r>
+        <w:t>atleast</w:t>
+      </w:r>
+      <w:proofErr w:type="spellEnd"/>
+      <w:r>
+        <w:t xml:space="preserve"> once, thus the table generation is semi-random.</w:t>
       </w:r>
     </w:p>
     <w:p>
@@ -1103,7 +1255,17 @@
     </w:p>
     <w:p>
       <w:r>
-        <w:t xml:space="preserve">The original issue of deadlock in the proposed cigarette smoker problem is where a smoker is able to grab ingredients that do not match it’s own, leading to the agent and the smoker unable to proceed forward. By allowing only the correct smoker to process itself, is the deadlock avoided as only the correct smoker </w:t>
+        <w:t xml:space="preserve">The original issue of deadlock in the proposed cigarette smoker problem is where a smoker is able to grab ingredients that do not match </w:t>
+      </w:r>
+      <w:proofErr w:type="spellStart"/>
+      <w:proofErr w:type="gramStart"/>
+      <w:r>
+        <w:t>it’s</w:t>
+      </w:r>
+      <w:proofErr w:type="spellEnd"/>
+      <w:proofErr w:type="gramEnd"/>
+      <w:r>
+        <w:t xml:space="preserve"> own, leading to the agent and the smoker unable to proceed forward. By allowing only the correct smoker to process itself, is the deadlock avoided as only the correct smoker </w:t>
       </w:r>
       <w:r>
         <w:t>can</w:t>
@@ -1129,17 +1291,213 @@
     </w:p>
     <w:p>
       <w:r>
-        <w:t>The solution is multifaceted in it’s practical application as there have been high profile problems to due with immature seizure of resources. In the case of the heartbleed issue, where a server machine acts as the agent and the client acting as smokers, with the heartbeat requests being agent requests. A unwanted sideffect of the cigarette smoker issue is a deadlock, wherein the unintended issue of the heartbleed issue is an integer overflow. Both lead to unwanted outcomes in terms that there have been no verification of the table contents and in the case of the server, the memory requests.</w:t>
-      </w:r>
-    </w:p>
-    <w:p>
+        <w:t xml:space="preserve">The solution is multifaceted in </w:t>
+      </w:r>
+      <w:proofErr w:type="spellStart"/>
+      <w:proofErr w:type="gramStart"/>
+      <w:r>
+        <w:t>it’s</w:t>
+      </w:r>
+      <w:proofErr w:type="spellEnd"/>
+      <w:proofErr w:type="gramEnd"/>
+      <w:r>
+        <w:t xml:space="preserve"> practical application as there have been high profile problems to </w:t>
+      </w:r>
+      <w:proofErr w:type="spellStart"/>
+      <w:r>
+        <w:t>due</w:t>
+      </w:r>
+      <w:proofErr w:type="spellEnd"/>
+      <w:r>
+        <w:t xml:space="preserve"> with immature seizure of resources. In the case of the </w:t>
+      </w:r>
+      <w:proofErr w:type="spellStart"/>
+      <w:r>
+        <w:t>heartbleed</w:t>
+      </w:r>
+      <w:proofErr w:type="spellEnd"/>
+      <w:r>
+        <w:t xml:space="preserve"> issue, where a server machine acts as the agent and the client acting as smokers, with the heartbeat requests being agent requests. </w:t>
+      </w:r>
+      <w:proofErr w:type="gramStart"/>
       <w:r>
         <w:t>A</w:t>
       </w:r>
-      <w:r>
-        <w:t xml:space="preserve"> real life example of the algorithm is present in amazon fulfillment centers, the delegation of certain items takes special equipment provided by fullfiment agents who are in this case cigarette smokers. If the sorters, acting as agents, freely provide the items unsorted, agents that do not have the required tools to fulfill the order may lead to freezes in productivity equivalent to a deadlock. The fulfillment agents would be incentivized to fulfill as many orders as possible leading them to grab, if unsorted/unchecked and order that requires a tool/ingredient they do not have. Although in this scenario, the delegation team would still continue delegating tasks instead of sleeping as I the case with the cigarette smoker problem.</w:t>
-      </w:r>
-    </w:p>
+      <w:proofErr w:type="gramEnd"/>
+      <w:r>
+        <w:t xml:space="preserve"> unwanted </w:t>
+      </w:r>
+      <w:r>
+        <w:t>side e</w:t>
+      </w:r>
+      <w:r>
+        <w:t xml:space="preserve">ffect of the cigarette smoker issue is a deadlock, wherein the unintended issue of the </w:t>
+      </w:r>
+      <w:proofErr w:type="spellStart"/>
+      <w:r>
+        <w:t>heartbleed</w:t>
+      </w:r>
+      <w:proofErr w:type="spellEnd"/>
+      <w:r>
+        <w:t xml:space="preserve"> issue is an integer overflow. Both lead to unwanted outcomes in terms that there have been no verification of the table contents and in the case of the server, the memory requests.</w:t>
+      </w:r>
+    </w:p>
+    <w:p>
+      <w:r>
+        <w:t>A</w:t>
+      </w:r>
+      <w:r>
+        <w:t xml:space="preserve"> </w:t>
+      </w:r>
+      <w:r>
+        <w:t>real-life</w:t>
+      </w:r>
+      <w:r>
+        <w:t xml:space="preserve"> example of the algorithm is present in amazon fulfillment centers, the delegation of certain items takes special equipment provided by </w:t>
+      </w:r>
+      <w:r>
+        <w:t>fulfillment</w:t>
+      </w:r>
+      <w:r>
+        <w:t xml:space="preserve"> agents who are in this case cigarette smokers. If the sorters, acting as agents, freely provide the items unsorted, agents that do not have the required tools to fulfill the order may lead to freezes in productivity equivalent to a deadlock. The fulfillment agents would be incentivized to fulfill as many orders as possible leading them to grab, if unsorted/unchecked and order that requires a tool/ingredient they do not have. Although in this scenario, the delegation team would </w:t>
+      </w:r>
+      <w:r>
+        <w:t>continue</w:t>
+      </w:r>
+      <w:r>
+        <w:t xml:space="preserve"> delegating tasks instead of sleeping as I the case with the cigarette smoker problem.</w:t>
+      </w:r>
+    </w:p>
+    <w:p/>
+    <w:p>
+      <w:r>
+        <w:t xml:space="preserve">Sample outputs for A </w:t>
+      </w:r>
+      <w:r>
+        <w:t>and E</w:t>
+      </w:r>
+      <w:r>
+        <w:t>:</w:t>
+      </w:r>
+    </w:p>
+    <w:p/>
+    <w:p>
+      <w:r>
+        <w:rPr>
+          <w:noProof/>
+        </w:rPr>
+        <w:drawing>
+          <wp:inline distT="0" distB="0" distL="0" distR="0" wp14:anchorId="434ADBC8" wp14:editId="6106C849">
+            <wp:extent cx="3277870" cy="2564765"/>
+            <wp:effectExtent l="0" t="0" r="0" b="6985"/>
+            <wp:docPr id="10" name="Picture 10" descr="Text&#10;&#10;Description automatically generated"/>
+            <wp:cNvGraphicFramePr>
+              <a:graphicFrameLocks xmlns:a="http://schemas.openxmlformats.org/drawingml/2006/main" noChangeAspect="1"/>
+            </wp:cNvGraphicFramePr>
+            <a:graphic xmlns:a="http://schemas.openxmlformats.org/drawingml/2006/main">
+              <a:graphicData uri="http://schemas.openxmlformats.org/drawingml/2006/picture">
+                <pic:pic xmlns:pic="http://schemas.openxmlformats.org/drawingml/2006/picture">
+                  <pic:nvPicPr>
+                    <pic:cNvPr id="10" name="Picture 10" descr="Text&#10;&#10;Description automatically generated"/>
+                    <pic:cNvPicPr>
+                      <a:picLocks noChangeAspect="1" noChangeArrowheads="1"/>
+                    </pic:cNvPicPr>
+                  </pic:nvPicPr>
+                  <pic:blipFill>
+                    <a:blip r:embed="rId13">
+                      <a:extLst>
+                        <a:ext uri="{28A0092B-C50C-407E-A947-70E740481C1C}">
+                          <a14:useLocalDpi xmlns:a14="http://schemas.microsoft.com/office/drawing/2010/main" val="0"/>
+                        </a:ext>
+                      </a:extLst>
+                    </a:blip>
+                    <a:srcRect/>
+                    <a:stretch>
+                      <a:fillRect/>
+                    </a:stretch>
+                  </pic:blipFill>
+                  <pic:spPr bwMode="auto">
+                    <a:xfrm>
+                      <a:off x="0" y="0"/>
+                      <a:ext cx="3277870" cy="2564765"/>
+                    </a:xfrm>
+                    <a:prstGeom prst="rect">
+                      <a:avLst/>
+                    </a:prstGeom>
+                    <a:noFill/>
+                    <a:ln>
+                      <a:noFill/>
+                    </a:ln>
+                  </pic:spPr>
+                </pic:pic>
+              </a:graphicData>
+            </a:graphic>
+          </wp:inline>
+        </w:drawing>
+      </w:r>
+    </w:p>
+    <w:p>
+      <w:r>
+        <w:rPr>
+          <w:noProof/>
+        </w:rPr>
+        <w:drawing>
+          <wp:inline distT="0" distB="0" distL="0" distR="0" wp14:anchorId="44FDCFC5" wp14:editId="4D771134">
+            <wp:extent cx="5943600" cy="2838203"/>
+            <wp:effectExtent l="0" t="0" r="0" b="635"/>
+            <wp:docPr id="6" name="Picture 6" descr="Text&#10;&#10;Description automatically generated"/>
+            <wp:cNvGraphicFramePr>
+              <a:graphicFrameLocks xmlns:a="http://schemas.openxmlformats.org/drawingml/2006/main" noChangeAspect="1"/>
+            </wp:cNvGraphicFramePr>
+            <a:graphic xmlns:a="http://schemas.openxmlformats.org/drawingml/2006/main">
+              <a:graphicData uri="http://schemas.openxmlformats.org/drawingml/2006/picture">
+                <pic:pic xmlns:pic="http://schemas.openxmlformats.org/drawingml/2006/picture">
+                  <pic:nvPicPr>
+                    <pic:cNvPr id="6" name="Picture 6" descr="Text&#10;&#10;Description automatically generated"/>
+                    <pic:cNvPicPr>
+                      <a:picLocks noChangeAspect="1" noChangeArrowheads="1"/>
+                    </pic:cNvPicPr>
+                  </pic:nvPicPr>
+                  <pic:blipFill rotWithShape="1">
+                    <a:blip r:embed="rId14">
+                      <a:extLst>
+                        <a:ext uri="{28A0092B-C50C-407E-A947-70E740481C1C}">
+                          <a14:useLocalDpi xmlns:a14="http://schemas.microsoft.com/office/drawing/2010/main" val="0"/>
+                        </a:ext>
+                      </a:extLst>
+                    </a:blip>
+                    <a:srcRect b="11088"/>
+                    <a:stretch/>
+                  </pic:blipFill>
+                  <pic:spPr bwMode="auto">
+                    <a:xfrm>
+                      <a:off x="0" y="0"/>
+                      <a:ext cx="5943600" cy="2838203"/>
+                    </a:xfrm>
+                    <a:prstGeom prst="rect">
+                      <a:avLst/>
+                    </a:prstGeom>
+                    <a:noFill/>
+                    <a:ln>
+                      <a:noFill/>
+                    </a:ln>
+                    <a:extLst>
+                      <a:ext uri="{53640926-AAD7-44D8-BBD7-CCE9431645EC}">
+                        <a14:shadowObscured xmlns:a14="http://schemas.microsoft.com/office/drawing/2010/main"/>
+                      </a:ext>
+                    </a:extLst>
+                  </pic:spPr>
+                </pic:pic>
+              </a:graphicData>
+            </a:graphic>
+          </wp:inline>
+        </w:drawing>
+      </w:r>
+      <w:r>
+        <w:br/>
+      </w:r>
+    </w:p>
+    <w:p/>
     <w:sectPr>
       <w:pgSz w:w="12240" w:h="15840"/>
       <w:pgMar w:top="1440" w:right="1440" w:bottom="1440" w:left="1440" w:header="720" w:footer="720" w:gutter="0"/>
@@ -1552,6 +1910,7 @@
   <w:style w:type="character" w:default="1" w:styleId="DefaultParagraphFont">
     <w:name w:val="Default Paragraph Font"/>
     <w:uiPriority w:val="1"/>
+    <w:semiHidden/>
     <w:unhideWhenUsed/>
   </w:style>
   <w:style w:type="table" w:default="1" w:styleId="TableNormal">

</xml_diff>